<commit_message>
edited a lil bit
</commit_message>
<xml_diff>
--- a/assets/RegisterFormAutomated.docx
+++ b/assets/RegisterFormAutomated.docx
@@ -204,21 +204,7 @@
                               <w:rPr>
                                 <w:lang w:bidi="fa-IR"/>
                               </w:rPr>
-                              <w:t>{{</w:t>
-                            </w:r>
-                            <w:proofErr w:type="spellStart"/>
-                            <w:r>
-                              <w:rPr>
-                                <w:lang w:bidi="fa-IR"/>
-                              </w:rPr>
-                              <w:t>todayDate</w:t>
-                            </w:r>
-                            <w:proofErr w:type="spellEnd"/>
-                            <w:r>
-                              <w:rPr>
-                                <w:lang w:bidi="fa-IR"/>
-                              </w:rPr>
-                              <w:t xml:space="preserve">}} </w:t>
+                              <w:t xml:space="preserve">{{todayDate}} </w:t>
                             </w:r>
                           </w:p>
                           <w:p>
@@ -319,21 +305,7 @@
                         <w:rPr>
                           <w:lang w:bidi="fa-IR"/>
                         </w:rPr>
-                        <w:t>{{</w:t>
-                      </w:r>
-                      <w:proofErr w:type="spellStart"/>
-                      <w:r>
-                        <w:rPr>
-                          <w:lang w:bidi="fa-IR"/>
-                        </w:rPr>
-                        <w:t>todayDate</w:t>
-                      </w:r>
-                      <w:proofErr w:type="spellEnd"/>
-                      <w:r>
-                        <w:rPr>
-                          <w:lang w:bidi="fa-IR"/>
-                        </w:rPr>
-                        <w:t xml:space="preserve">}} </w:t>
+                        <w:t xml:space="preserve">{{todayDate}} </w:t>
                       </w:r>
                     </w:p>
                     <w:p>
@@ -691,27 +663,7 @@
           <w:szCs w:val="22"/>
           <w:lang w:bidi="fa-IR"/>
         </w:rPr>
-        <w:t>{{</w:t>
-      </w:r>
-      <w:proofErr w:type="spellStart"/>
-      <w:r>
-        <w:rPr>
-          <w:rFonts w:asciiTheme="minorBidi" w:hAnsiTheme="minorBidi"/>
-          <w:sz w:val="22"/>
-          <w:szCs w:val="22"/>
-          <w:lang w:bidi="fa-IR"/>
-        </w:rPr>
-        <w:t>voroodi</w:t>
-      </w:r>
-      <w:proofErr w:type="spellEnd"/>
-      <w:r>
-        <w:rPr>
-          <w:rFonts w:asciiTheme="minorBidi" w:hAnsiTheme="minorBidi"/>
-          <w:sz w:val="22"/>
-          <w:szCs w:val="22"/>
-          <w:lang w:bidi="fa-IR"/>
-        </w:rPr>
-        <w:t xml:space="preserve">}} </w:t>
+        <w:t xml:space="preserve">{{voroodi}} </w:t>
       </w:r>
     </w:p>
     <w:p>
@@ -744,27 +696,7 @@
           <w:szCs w:val="22"/>
           <w:lang w:bidi="fa-IR"/>
         </w:rPr>
-        <w:t>{{</w:t>
-      </w:r>
-      <w:proofErr w:type="spellStart"/>
-      <w:r>
-        <w:rPr>
-          <w:rFonts w:asciiTheme="minorBidi" w:hAnsiTheme="minorBidi"/>
-          <w:sz w:val="22"/>
-          <w:szCs w:val="22"/>
-          <w:lang w:bidi="fa-IR"/>
-        </w:rPr>
-        <w:t>code_daneshjoei</w:t>
-      </w:r>
-      <w:proofErr w:type="spellEnd"/>
-      <w:r>
-        <w:rPr>
-          <w:rFonts w:asciiTheme="minorBidi" w:hAnsiTheme="minorBidi"/>
-          <w:sz w:val="22"/>
-          <w:szCs w:val="22"/>
-          <w:lang w:bidi="fa-IR"/>
-        </w:rPr>
-        <w:t xml:space="preserve">}} </w:t>
+        <w:t xml:space="preserve">{{code_daneshjoei}} </w:t>
       </w:r>
     </w:p>
     <w:p>
@@ -797,27 +729,7 @@
           <w:szCs w:val="22"/>
           <w:lang w:bidi="fa-IR"/>
         </w:rPr>
-        <w:t>{{</w:t>
-      </w:r>
-      <w:proofErr w:type="spellStart"/>
-      <w:r>
-        <w:rPr>
-          <w:rFonts w:asciiTheme="minorBidi" w:hAnsiTheme="minorBidi"/>
-          <w:sz w:val="22"/>
-          <w:szCs w:val="22"/>
-          <w:lang w:bidi="fa-IR"/>
-        </w:rPr>
-        <w:t>phonenum</w:t>
-      </w:r>
-      <w:proofErr w:type="spellEnd"/>
-      <w:r>
-        <w:rPr>
-          <w:rFonts w:asciiTheme="minorBidi" w:hAnsiTheme="minorBidi"/>
-          <w:sz w:val="22"/>
-          <w:szCs w:val="22"/>
-          <w:lang w:bidi="fa-IR"/>
-        </w:rPr>
-        <w:t xml:space="preserve">}} </w:t>
+        <w:t xml:space="preserve">{{phonenum}} </w:t>
       </w:r>
     </w:p>
     <w:p>
@@ -857,29 +769,6 @@
       <w:pPr>
         <w:bidi/>
         <w:rPr>
-          <w:rFonts w:asciiTheme="minorBidi" w:hAnsiTheme="minorBidi"/>
-          <w:b/>
-          <w:bCs/>
-          <w:sz w:val="22"/>
-          <w:szCs w:val="22"/>
-          <w:rtl/>
-          <w:lang w:bidi="fa-IR"/>
-        </w:rPr>
-      </w:pPr>
-    </w:p>
-    <w:p>
-      <w:pPr>
-        <w:bidi/>
-        <w:rPr>
-          <w:rFonts w:asciiTheme="minorBidi" w:hAnsiTheme="minorBidi"/>
-          <w:sz w:val="22"/>
-          <w:szCs w:val="22"/>
-          <w:rtl/>
-          <w:lang w:bidi="fa-IR"/>
-        </w:rPr>
-      </w:pPr>
-      <w:r>
-        <w:rPr>
           <w:rFonts w:asciiTheme="minorBidi" w:hAnsiTheme="minorBidi" w:hint="cs"/>
           <w:b/>
           <w:bCs/>
@@ -888,6 +777,29 @@
           <w:rtl/>
           <w:lang w:bidi="fa-IR"/>
         </w:rPr>
+      </w:pPr>
+    </w:p>
+    <w:p>
+      <w:pPr>
+        <w:bidi/>
+        <w:rPr>
+          <w:rFonts w:asciiTheme="minorBidi" w:hAnsiTheme="minorBidi"/>
+          <w:sz w:val="22"/>
+          <w:szCs w:val="22"/>
+          <w:rtl/>
+          <w:lang w:bidi="fa-IR"/>
+        </w:rPr>
+      </w:pPr>
+      <w:r>
+        <w:rPr>
+          <w:rFonts w:asciiTheme="minorBidi" w:hAnsiTheme="minorBidi" w:hint="cs"/>
+          <w:b/>
+          <w:bCs/>
+          <w:sz w:val="22"/>
+          <w:szCs w:val="22"/>
+          <w:rtl/>
+          <w:lang w:bidi="fa-IR"/>
+        </w:rPr>
         <w:t>حوزه های علاقه مندی :</w:t>
       </w:r>
       <w:r>
@@ -908,27 +820,7 @@
           <w:szCs w:val="22"/>
           <w:lang w:bidi="fa-IR"/>
         </w:rPr>
-        <w:t>{{</w:t>
-      </w:r>
-      <w:proofErr w:type="spellStart"/>
-      <w:r>
-        <w:rPr>
-          <w:rFonts w:asciiTheme="minorBidi" w:hAnsiTheme="minorBidi"/>
-          <w:sz w:val="22"/>
-          <w:szCs w:val="22"/>
-          <w:lang w:bidi="fa-IR"/>
-        </w:rPr>
-        <w:t>favor_final</w:t>
-      </w:r>
-      <w:proofErr w:type="spellEnd"/>
-      <w:r>
-        <w:rPr>
-          <w:rFonts w:asciiTheme="minorBidi" w:hAnsiTheme="minorBidi"/>
-          <w:sz w:val="22"/>
-          <w:szCs w:val="22"/>
-          <w:lang w:bidi="fa-IR"/>
-        </w:rPr>
-        <w:t xml:space="preserve">}} </w:t>
+        <w:t xml:space="preserve">{{favor_final}} </w:t>
       </w:r>
     </w:p>
     <w:p>
@@ -973,17 +865,7 @@
           <w:szCs w:val="22"/>
           <w:lang w:bidi="fa-IR"/>
         </w:rPr>
-        <w:t>{{</w:t>
-      </w:r>
-      <w:proofErr w:type="spellStart"/>
-      <w:r>
-        <w:rPr>
-          <w:rFonts w:asciiTheme="minorBidi" w:hAnsiTheme="minorBidi"/>
-          <w:sz w:val="22"/>
-          <w:szCs w:val="22"/>
-          <w:lang w:bidi="fa-IR"/>
-        </w:rPr>
-        <w:t>tel</w:t>
+        <w:t>{{tel</w:t>
       </w:r>
       <w:r>
         <w:rPr>
@@ -994,7 +876,6 @@
         </w:rPr>
         <w:t>egram_id</w:t>
       </w:r>
-      <w:proofErr w:type="spellEnd"/>
       <w:r>
         <w:rPr>
           <w:rFonts w:asciiTheme="minorBidi" w:hAnsiTheme="minorBidi"/>
@@ -1074,27 +955,7 @@
           <w:szCs w:val="22"/>
           <w:lang w:bidi="fa-IR"/>
         </w:rPr>
-        <w:t>{{</w:t>
-      </w:r>
-      <w:proofErr w:type="spellStart"/>
-      <w:r>
-        <w:rPr>
-          <w:rFonts w:asciiTheme="minorBidi" w:hAnsiTheme="minorBidi"/>
-          <w:sz w:val="22"/>
-          <w:szCs w:val="22"/>
-          <w:lang w:bidi="fa-IR"/>
-        </w:rPr>
-        <w:t>sabeghe_faaliat</w:t>
-      </w:r>
-      <w:proofErr w:type="spellEnd"/>
-      <w:r>
-        <w:rPr>
-          <w:rFonts w:asciiTheme="minorBidi" w:hAnsiTheme="minorBidi"/>
-          <w:sz w:val="22"/>
-          <w:szCs w:val="22"/>
-          <w:lang w:bidi="fa-IR"/>
-        </w:rPr>
-        <w:t>}}</w:t>
+        <w:t>{{sabeghe_faaliat}}</w:t>
       </w:r>
     </w:p>
     <w:p>

</xml_diff>